<commit_message>
- added vulnerbility, port and scan statistics  to scandb-report - added docx parameter to scandb-statistics - restructure package structure
</commit_message>
<xml_diff>
--- a/examples/vulns-by-plugin.docx
+++ b/examples/vulns-by-plugin.docx
@@ -186,29 +186,7 @@
                 <w:szCs w:val="24"/>
                 <w:lang w:val="de-DE" w:eastAsia="zh-CN" w:bidi="hi-IN"/>
               </w:rPr>
-              <w:t xml:space="preserve">{% if </w:t>
-            </w:r>
-            <w:r>
-              <w:rPr>
-                <w:rFonts w:eastAsia="Arial Unicode MS" w:cs="Arial Unicode MS"/>
-                <w:color w:val="auto"/>
-                <w:kern w:val="0"/>
-                <w:sz w:val="24"/>
-                <w:szCs w:val="24"/>
-                <w:lang w:val="de-DE" w:eastAsia="zh-CN" w:bidi="hi-IN"/>
-              </w:rPr>
-              <w:t>p</w:t>
-            </w:r>
-            <w:r>
-              <w:rPr>
-                <w:rFonts w:eastAsia="Arial Unicode MS" w:cs="Arial Unicode MS"/>
-                <w:color w:val="auto"/>
-                <w:kern w:val="0"/>
-                <w:sz w:val="24"/>
-                <w:szCs w:val="24"/>
-                <w:lang w:val="de-DE" w:eastAsia="zh-CN" w:bidi="hi-IN"/>
-              </w:rPr>
-              <w:t xml:space="preserve">.severity ==  </w:t>
+              <w:t xml:space="preserve">{% if p.severity ==  </w:t>
             </w:r>
             <w:r>
               <w:rPr>
@@ -302,29 +280,7 @@
                 <w:szCs w:val="24"/>
                 <w:lang w:val="de-DE" w:eastAsia="zh-CN" w:bidi="hi-IN"/>
               </w:rPr>
-              <w:t xml:space="preserve">{% elif </w:t>
-            </w:r>
-            <w:r>
-              <w:rPr>
-                <w:rFonts w:eastAsia="Arial Unicode MS" w:cs="Arial Unicode MS"/>
-                <w:color w:val="auto"/>
-                <w:kern w:val="0"/>
-                <w:sz w:val="24"/>
-                <w:szCs w:val="24"/>
-                <w:lang w:val="de-DE" w:eastAsia="zh-CN" w:bidi="hi-IN"/>
-              </w:rPr>
-              <w:t>p</w:t>
-            </w:r>
-            <w:r>
-              <w:rPr>
-                <w:rFonts w:eastAsia="Arial Unicode MS" w:cs="Arial Unicode MS"/>
-                <w:color w:val="auto"/>
-                <w:kern w:val="0"/>
-                <w:sz w:val="24"/>
-                <w:szCs w:val="24"/>
-                <w:lang w:val="de-DE" w:eastAsia="zh-CN" w:bidi="hi-IN"/>
-              </w:rPr>
-              <w:t xml:space="preserve">.severity == </w:t>
+              <w:t xml:space="preserve">{% elif p.severity == </w:t>
             </w:r>
             <w:r>
               <w:rPr>
@@ -398,29 +354,7 @@
                 <w:szCs w:val="24"/>
                 <w:lang w:val="de-DE" w:eastAsia="zh-CN" w:bidi="hi-IN"/>
               </w:rPr>
-              <w:t xml:space="preserve">{% elif </w:t>
-            </w:r>
-            <w:r>
-              <w:rPr>
-                <w:rFonts w:eastAsia="Arial Unicode MS" w:cs="Arial Unicode MS"/>
-                <w:color w:val="auto"/>
-                <w:kern w:val="0"/>
-                <w:sz w:val="24"/>
-                <w:szCs w:val="24"/>
-                <w:lang w:val="de-DE" w:eastAsia="zh-CN" w:bidi="hi-IN"/>
-              </w:rPr>
-              <w:t>p</w:t>
-            </w:r>
-            <w:r>
-              <w:rPr>
-                <w:rFonts w:eastAsia="Arial Unicode MS" w:cs="Arial Unicode MS"/>
-                <w:color w:val="auto"/>
-                <w:kern w:val="0"/>
-                <w:sz w:val="24"/>
-                <w:szCs w:val="24"/>
-                <w:lang w:val="de-DE" w:eastAsia="zh-CN" w:bidi="hi-IN"/>
-              </w:rPr>
-              <w:t xml:space="preserve">.severity == </w:t>
+              <w:t xml:space="preserve">{% elif p.severity == </w:t>
             </w:r>
             <w:r>
               <w:rPr>
@@ -494,29 +428,7 @@
                 <w:szCs w:val="24"/>
                 <w:lang w:val="de-DE" w:eastAsia="zh-CN" w:bidi="hi-IN"/>
               </w:rPr>
-              <w:t xml:space="preserve">{% elif </w:t>
-            </w:r>
-            <w:r>
-              <w:rPr>
-                <w:rFonts w:eastAsia="Arial Unicode MS" w:cs="Arial Unicode MS"/>
-                <w:color w:val="auto"/>
-                <w:kern w:val="0"/>
-                <w:sz w:val="24"/>
-                <w:szCs w:val="24"/>
-                <w:lang w:val="de-DE" w:eastAsia="zh-CN" w:bidi="hi-IN"/>
-              </w:rPr>
-              <w:t>p</w:t>
-            </w:r>
-            <w:r>
-              <w:rPr>
-                <w:rFonts w:eastAsia="Arial Unicode MS" w:cs="Arial Unicode MS"/>
-                <w:color w:val="auto"/>
-                <w:kern w:val="0"/>
-                <w:sz w:val="24"/>
-                <w:szCs w:val="24"/>
-                <w:lang w:val="de-DE" w:eastAsia="zh-CN" w:bidi="hi-IN"/>
-              </w:rPr>
-              <w:t xml:space="preserve">.severity == </w:t>
+              <w:t xml:space="preserve">{% elif p.severity == </w:t>
             </w:r>
             <w:r>
               <w:rPr>
@@ -590,29 +502,7 @@
                 <w:szCs w:val="24"/>
                 <w:lang w:val="de-DE" w:eastAsia="zh-CN" w:bidi="hi-IN"/>
               </w:rPr>
-              <w:t xml:space="preserve">{% elif </w:t>
-            </w:r>
-            <w:r>
-              <w:rPr>
-                <w:rFonts w:eastAsia="Arial Unicode MS" w:cs="Arial Unicode MS"/>
-                <w:color w:val="auto"/>
-                <w:kern w:val="0"/>
-                <w:sz w:val="24"/>
-                <w:szCs w:val="24"/>
-                <w:lang w:val="de-DE" w:eastAsia="zh-CN" w:bidi="hi-IN"/>
-              </w:rPr>
-              <w:t>p</w:t>
-            </w:r>
-            <w:r>
-              <w:rPr>
-                <w:rFonts w:eastAsia="Arial Unicode MS" w:cs="Arial Unicode MS"/>
-                <w:color w:val="auto"/>
-                <w:kern w:val="0"/>
-                <w:sz w:val="24"/>
-                <w:szCs w:val="24"/>
-                <w:lang w:val="de-DE" w:eastAsia="zh-CN" w:bidi="hi-IN"/>
-              </w:rPr>
-              <w:t xml:space="preserve">.severity == </w:t>
+              <w:t xml:space="preserve">{% elif p.severity == </w:t>
             </w:r>
             <w:r>
               <w:rPr>
@@ -908,7 +798,14 @@
         </w:rPr>
       </w:pPr>
       <w:r>
-        <w:rPr/>
+        <w:rPr>
+          <w:rFonts w:eastAsia="Arial Unicode MS" w:cs="Arial Unicode MS"/>
+          <w:color w:val="auto"/>
+          <w:kern w:val="0"/>
+          <w:sz w:val="24"/>
+          <w:szCs w:val="24"/>
+          <w:lang w:val="de-DE" w:eastAsia="zh-CN" w:bidi="hi-IN"/>
+        </w:rPr>
       </w:r>
     </w:p>
     <w:p>
@@ -935,32 +832,6 @@
           <w:lang w:val="de-DE" w:eastAsia="zh-CN" w:bidi="hi-IN"/>
         </w:rPr>
         <w:t>Affected Systems:</w:t>
-      </w:r>
-    </w:p>
-    <w:p>
-      <w:pPr>
-        <w:pStyle w:val="TextBody"/>
-        <w:bidi w:val="0"/>
-        <w:jc w:val="left"/>
-        <w:rPr>
-          <w:rFonts w:ascii="Liberation Serif" w:hAnsi="Liberation Serif" w:eastAsia="Arial Unicode MS" w:cs="Arial Unicode MS"/>
-          <w:color w:val="auto"/>
-          <w:kern w:val="0"/>
-          <w:sz w:val="24"/>
-          <w:szCs w:val="24"/>
-          <w:lang w:val="de-DE" w:eastAsia="zh-CN" w:bidi="hi-IN"/>
-        </w:rPr>
-      </w:pPr>
-      <w:r>
-        <w:rPr>
-          <w:rFonts w:eastAsia="Arial Unicode MS" w:cs="Arial Unicode MS"/>
-          <w:color w:val="auto"/>
-          <w:kern w:val="0"/>
-          <w:sz w:val="24"/>
-          <w:szCs w:val="24"/>
-          <w:lang w:val="de-DE" w:eastAsia="zh-CN" w:bidi="hi-IN"/>
-        </w:rPr>
-        <w:t>{% for a in p.addresses %}</w:t>
       </w:r>
     </w:p>
     <w:tbl>
@@ -976,34 +847,15 @@
         </w:tblCellMar>
       </w:tblPr>
       <w:tblGrid>
-        <w:gridCol w:w="2946"/>
+        <w:gridCol w:w="2945"/>
         <w:gridCol w:w="7026"/>
       </w:tblGrid>
       <w:tr>
         <w:trPr/>
         <w:tc>
           <w:tcPr>
-            <w:tcW w:w="2946" w:type="dxa"/>
-            <w:tcBorders>
-              <w:top w:val="single" w:sz="2" w:space="0" w:color="000000"/>
-              <w:left w:val="single" w:sz="2" w:space="0" w:color="000000"/>
-              <w:bottom w:val="single" w:sz="2" w:space="0" w:color="000000"/>
-            </w:tcBorders>
-          </w:tcPr>
-          <w:p>
-            <w:pPr>
-              <w:pStyle w:val="TableContents"/>
-              <w:rPr/>
-            </w:pPr>
-            <w:r>
-              <w:rPr/>
-              <w:t>{{ a.address }}</w:t>
-            </w:r>
-          </w:p>
-        </w:tc>
-        <w:tc>
-          <w:tcPr>
-            <w:tcW w:w="7026" w:type="dxa"/>
+            <w:tcW w:w="9971" w:type="dxa"/>
+            <w:gridSpan w:val="2"/>
             <w:tcBorders>
               <w:top w:val="single" w:sz="2" w:space="0" w:color="000000"/>
               <w:left w:val="single" w:sz="2" w:space="0" w:color="000000"/>
@@ -1013,42 +865,60 @@
           </w:tcPr>
           <w:p>
             <w:pPr>
-              <w:pStyle w:val="TableContents"/>
-              <w:rPr/>
-            </w:pPr>
-            <w:r>
-              <w:rPr/>
-              <w:t>{{ a.</w:t>
-            </w:r>
-            <w:r>
-              <w:rPr>
-                <w:rFonts w:eastAsia="Noto Serif CJK SC" w:cs="Droid Sans Devanagari"/>
-                <w:color w:val="auto"/>
-                <w:kern w:val="2"/>
-                <w:sz w:val="24"/>
-                <w:szCs w:val="24"/>
-                <w:lang w:val="de-DE" w:eastAsia="zh-CN" w:bidi="hi-IN"/>
-              </w:rPr>
-              <w:t>port</w:t>
-            </w:r>
-            <w:r>
-              <w:rPr/>
-              <w:t xml:space="preserve"> }}/{{ a.</w:t>
-            </w:r>
-            <w:r>
-              <w:rPr>
-                <w:rFonts w:eastAsia="Noto Serif CJK SC" w:cs="Droid Sans Devanagari"/>
-                <w:color w:val="auto"/>
-                <w:kern w:val="2"/>
-                <w:sz w:val="24"/>
-                <w:szCs w:val="24"/>
-                <w:lang w:val="de-DE" w:eastAsia="zh-CN" w:bidi="hi-IN"/>
-              </w:rPr>
-              <w:t>protocol</w:t>
-            </w:r>
-            <w:r>
-              <w:rPr/>
-              <w:t xml:space="preserve"> }} ( {{ a.service }} )</w:t>
+              <w:pStyle w:val="Normal"/>
+              <w:spacing w:lineRule="auto" w:line="240" w:before="0" w:after="0"/>
+              <w:jc w:val="left"/>
+              <w:rPr/>
+            </w:pPr>
+            <w:r>
+              <w:rPr>
+                <w:b/>
+                <w:bCs/>
+                <w:lang w:val="en-US"/>
+              </w:rPr>
+              <w:t xml:space="preserve">{%tr for </w:t>
+            </w:r>
+            <w:r>
+              <w:rPr>
+                <w:rFonts w:eastAsia="Arial Unicode MS" w:cs="Arial Unicode MS"/>
+                <w:b/>
+                <w:bCs/>
+                <w:color w:val="auto"/>
+                <w:kern w:val="0"/>
+                <w:sz w:val="24"/>
+                <w:szCs w:val="24"/>
+                <w:lang w:val="en-US" w:eastAsia="zh-CN" w:bidi="hi-IN"/>
+              </w:rPr>
+              <w:t>a</w:t>
+            </w:r>
+            <w:r>
+              <w:rPr>
+                <w:b/>
+                <w:bCs/>
+                <w:lang w:val="en-US"/>
+              </w:rPr>
+              <w:t xml:space="preserve"> in </w:t>
+            </w:r>
+            <w:r>
+              <w:rPr>
+                <w:rFonts w:eastAsia="Arial Unicode MS" w:cs="Arial Unicode MS"/>
+                <w:b/>
+                <w:bCs/>
+                <w:color w:val="auto"/>
+                <w:kern w:val="0"/>
+                <w:sz w:val="24"/>
+                <w:szCs w:val="24"/>
+                <w:lang w:val="de-DE" w:eastAsia="zh-CN" w:bidi="hi-IN"/>
+              </w:rPr>
+              <w:t>p.addresses</w:t>
+            </w:r>
+            <w:r>
+              <w:rPr>
+                <w:b/>
+                <w:bCs/>
+                <w:lang w:val="en-US"/>
+              </w:rPr>
+              <w:t xml:space="preserve"> %}</w:t>
             </w:r>
           </w:p>
         </w:tc>
@@ -1057,7 +927,79 @@
         <w:trPr/>
         <w:tc>
           <w:tcPr>
-            <w:tcW w:w="9972" w:type="dxa"/>
+            <w:tcW w:w="2945" w:type="dxa"/>
+            <w:tcBorders>
+              <w:left w:val="single" w:sz="2" w:space="0" w:color="000000"/>
+              <w:bottom w:val="single" w:sz="2" w:space="0" w:color="000000"/>
+            </w:tcBorders>
+          </w:tcPr>
+          <w:p>
+            <w:pPr>
+              <w:pStyle w:val="TableContents"/>
+              <w:rPr/>
+            </w:pPr>
+            <w:r>
+              <w:rPr/>
+              <w:t>{{ a.address }}</w:t>
+            </w:r>
+          </w:p>
+        </w:tc>
+        <w:tc>
+          <w:tcPr>
+            <w:tcW w:w="7026" w:type="dxa"/>
+            <w:tcBorders>
+              <w:left w:val="single" w:sz="2" w:space="0" w:color="000000"/>
+              <w:bottom w:val="single" w:sz="2" w:space="0" w:color="000000"/>
+              <w:right w:val="single" w:sz="2" w:space="0" w:color="000000"/>
+            </w:tcBorders>
+          </w:tcPr>
+          <w:p>
+            <w:pPr>
+              <w:pStyle w:val="TableContents"/>
+              <w:rPr/>
+            </w:pPr>
+            <w:r>
+              <w:rPr/>
+              <w:t>{{ a.</w:t>
+            </w:r>
+            <w:r>
+              <w:rPr>
+                <w:rFonts w:eastAsia="Noto Serif CJK SC" w:cs="Droid Sans Devanagari"/>
+                <w:color w:val="auto"/>
+                <w:kern w:val="2"/>
+                <w:sz w:val="24"/>
+                <w:szCs w:val="24"/>
+                <w:lang w:val="de-DE" w:eastAsia="zh-CN" w:bidi="hi-IN"/>
+              </w:rPr>
+              <w:t>port</w:t>
+            </w:r>
+            <w:r>
+              <w:rPr/>
+              <w:t xml:space="preserve"> }}/{{ a.</w:t>
+            </w:r>
+            <w:r>
+              <w:rPr>
+                <w:rFonts w:eastAsia="Noto Serif CJK SC" w:cs="Droid Sans Devanagari"/>
+                <w:color w:val="auto"/>
+                <w:kern w:val="2"/>
+                <w:sz w:val="24"/>
+                <w:szCs w:val="24"/>
+                <w:lang w:val="de-DE" w:eastAsia="zh-CN" w:bidi="hi-IN"/>
+              </w:rPr>
+              <w:t>protocol</w:t>
+            </w:r>
+            <w:r>
+              <w:rPr/>
+              <w:t xml:space="preserve"> }} ( {{ a.service }} )</w:t>
+            </w:r>
+          </w:p>
+        </w:tc>
+      </w:tr>
+      <w:tr>
+        <w:trPr/>
+        <w:tc>
+          <w:tcPr>
+            <w:tcW w:w="9971" w:type="dxa"/>
             <w:gridSpan w:val="2"/>
             <w:tcBorders>
               <w:left w:val="single" w:sz="2" w:space="0" w:color="000000"/>
@@ -1077,51 +1019,37 @@
           </w:p>
         </w:tc>
       </w:tr>
+      <w:tr>
+        <w:trPr/>
+        <w:tc>
+          <w:tcPr>
+            <w:tcW w:w="9971" w:type="dxa"/>
+            <w:gridSpan w:val="2"/>
+            <w:tcBorders>
+              <w:left w:val="single" w:sz="2" w:space="0" w:color="000000"/>
+              <w:bottom w:val="single" w:sz="2" w:space="0" w:color="000000"/>
+              <w:right w:val="single" w:sz="2" w:space="0" w:color="000000"/>
+            </w:tcBorders>
+          </w:tcPr>
+          <w:p>
+            <w:pPr>
+              <w:pStyle w:val="Normal"/>
+              <w:spacing w:lineRule="auto" w:line="240" w:before="0" w:after="0"/>
+              <w:jc w:val="left"/>
+              <w:rPr/>
+            </w:pPr>
+            <w:r>
+              <w:rPr>
+                <w:b/>
+                <w:bCs/>
+                <w:lang w:val="en-US"/>
+              </w:rPr>
+              <w:t>{%tr endfor %}</w:t>
+            </w:r>
+          </w:p>
+        </w:tc>
+      </w:tr>
     </w:tbl>
-    <w:p>
-      <w:pPr>
-        <w:pStyle w:val="TextBody"/>
-        <w:bidi w:val="0"/>
-        <w:jc w:val="left"/>
-        <w:rPr>
-          <w:rFonts w:ascii="Liberation Serif" w:hAnsi="Liberation Serif" w:eastAsia="Arial Unicode MS" w:cs="Arial Unicode MS"/>
-          <w:color w:val="auto"/>
-          <w:kern w:val="0"/>
-          <w:sz w:val="24"/>
-          <w:szCs w:val="24"/>
-          <w:lang w:val="de-DE" w:eastAsia="zh-CN" w:bidi="hi-IN"/>
-        </w:rPr>
-      </w:pPr>
-      <w:r>
-        <w:rPr/>
-      </w:r>
-    </w:p>
-    <w:p>
-      <w:pPr>
-        <w:pStyle w:val="TextBody"/>
-        <w:bidi w:val="0"/>
-        <w:jc w:val="left"/>
-        <w:rPr>
-          <w:rFonts w:ascii="Liberation Serif" w:hAnsi="Liberation Serif" w:eastAsia="Arial Unicode MS" w:cs="Arial Unicode MS"/>
-          <w:color w:val="auto"/>
-          <w:kern w:val="0"/>
-          <w:sz w:val="24"/>
-          <w:szCs w:val="24"/>
-          <w:lang w:val="de-DE" w:eastAsia="zh-CN" w:bidi="hi-IN"/>
-        </w:rPr>
-      </w:pPr>
-      <w:r>
-        <w:rPr>
-          <w:rFonts w:eastAsia="Arial Unicode MS" w:cs="Arial Unicode MS"/>
-          <w:color w:val="auto"/>
-          <w:kern w:val="0"/>
-          <w:sz w:val="24"/>
-          <w:szCs w:val="24"/>
-          <w:lang w:val="de-DE" w:eastAsia="zh-CN" w:bidi="hi-IN"/>
-        </w:rPr>
-        <w:t>{% endfor %}</w:t>
-      </w:r>
-    </w:p>
     <w:p>
       <w:pPr>
         <w:pStyle w:val="Normal"/>

</xml_diff>

<commit_message>
- added some examples for report templates
</commit_message>
<xml_diff>
--- a/examples/vulns-by-plugin.docx
+++ b/examples/vulns-by-plugin.docx
@@ -728,6 +728,56 @@
                 <w:szCs w:val="24"/>
               </w:rPr>
               <w:t>{{ p.description }}</w:t>
+            </w:r>
+          </w:p>
+        </w:tc>
+      </w:tr>
+      <w:tr>
+        <w:trPr/>
+        <w:tc>
+          <w:tcPr>
+            <w:tcW w:w="2443" w:type="dxa"/>
+            <w:tcBorders>
+              <w:left w:val="single" w:sz="2" w:space="0" w:color="000000"/>
+              <w:bottom w:val="single" w:sz="2" w:space="0" w:color="000000"/>
+            </w:tcBorders>
+          </w:tcPr>
+          <w:p>
+            <w:pPr>
+              <w:pStyle w:val="TableContents"/>
+              <w:bidi w:val="0"/>
+              <w:jc w:val="left"/>
+              <w:rPr/>
+            </w:pPr>
+            <w:r>
+              <w:rPr/>
+              <w:t>Synopsis</w:t>
+            </w:r>
+          </w:p>
+        </w:tc>
+        <w:tc>
+          <w:tcPr>
+            <w:tcW w:w="7528" w:type="dxa"/>
+            <w:tcBorders>
+              <w:left w:val="single" w:sz="2" w:space="0" w:color="000000"/>
+              <w:bottom w:val="single" w:sz="2" w:space="0" w:color="000000"/>
+              <w:right w:val="single" w:sz="2" w:space="0" w:color="000000"/>
+            </w:tcBorders>
+          </w:tcPr>
+          <w:p>
+            <w:pPr>
+              <w:pStyle w:val="Normal"/>
+              <w:bidi w:val="0"/>
+              <w:jc w:val="left"/>
+              <w:rPr/>
+            </w:pPr>
+            <w:r>
+              <w:rPr>
+                <w:bCs w:val="false"/>
+                <w:iCs w:val="false"/>
+                <w:szCs w:val="24"/>
+              </w:rPr>
+              <w:t>{{ p.synopsis }}</w:t>
             </w:r>
           </w:p>
         </w:tc>
@@ -935,11 +985,31 @@
           </w:tcPr>
           <w:p>
             <w:pPr>
-              <w:pStyle w:val="TableContents"/>
-              <w:rPr/>
-            </w:pPr>
-            <w:r>
-              <w:rPr/>
+              <w:pStyle w:val="TextBody"/>
+              <w:spacing w:before="0" w:after="140"/>
+              <w:rPr>
+                <w:rFonts w:ascii="Liberation Serif" w:hAnsi="Liberation Serif" w:eastAsia="Noto Serif CJK SC" w:cs="Droid Sans Devanagari"/>
+                <w:b/>
+                <w:b/>
+                <w:bCs/>
+                <w:color w:val="auto"/>
+                <w:kern w:val="2"/>
+                <w:sz w:val="24"/>
+                <w:szCs w:val="24"/>
+                <w:lang w:val="de-DE" w:eastAsia="zh-CN" w:bidi="hi-IN"/>
+              </w:rPr>
+            </w:pPr>
+            <w:r>
+              <w:rPr>
+                <w:rFonts w:eastAsia="Noto Serif CJK SC" w:cs="Droid Sans Devanagari"/>
+                <w:b/>
+                <w:bCs/>
+                <w:color w:val="auto"/>
+                <w:kern w:val="2"/>
+                <w:sz w:val="24"/>
+                <w:szCs w:val="24"/>
+                <w:lang w:val="de-DE" w:eastAsia="zh-CN" w:bidi="hi-IN"/>
+              </w:rPr>
               <w:t>{{ a.address }}</w:t>
             </w:r>
           </w:p>
@@ -956,15 +1026,24 @@
           <w:p>
             <w:pPr>
               <w:pStyle w:val="TableContents"/>
-              <w:rPr/>
-            </w:pPr>
-            <w:r>
-              <w:rPr/>
+              <w:rPr>
+                <w:b/>
+                <w:b/>
+                <w:bCs/>
+              </w:rPr>
+            </w:pPr>
+            <w:r>
+              <w:rPr>
+                <w:b/>
+                <w:bCs/>
+              </w:rPr>
               <w:t>{{ a.</w:t>
             </w:r>
             <w:r>
               <w:rPr>
                 <w:rFonts w:eastAsia="Noto Serif CJK SC" w:cs="Droid Sans Devanagari"/>
+                <w:b/>
+                <w:bCs/>
                 <w:color w:val="auto"/>
                 <w:kern w:val="2"/>
                 <w:sz w:val="24"/>
@@ -974,12 +1053,17 @@
               <w:t>port</w:t>
             </w:r>
             <w:r>
-              <w:rPr/>
+              <w:rPr>
+                <w:b/>
+                <w:bCs/>
+              </w:rPr>
               <w:t xml:space="preserve"> }}/{{ a.</w:t>
             </w:r>
             <w:r>
               <w:rPr>
                 <w:rFonts w:eastAsia="Noto Serif CJK SC" w:cs="Droid Sans Devanagari"/>
+                <w:b/>
+                <w:bCs/>
                 <w:color w:val="auto"/>
                 <w:kern w:val="2"/>
                 <w:sz w:val="24"/>
@@ -989,7 +1073,10 @@
               <w:t>protocol</w:t>
             </w:r>
             <w:r>
-              <w:rPr/>
+              <w:rPr>
+                <w:b/>
+                <w:bCs/>
+              </w:rPr>
               <w:t xml:space="preserve"> }} ( {{ a.service }} )</w:t>
             </w:r>
           </w:p>
@@ -1009,7 +1096,7 @@
           </w:tcPr>
           <w:p>
             <w:pPr>
-              <w:pStyle w:val="TableContents"/>
+              <w:pStyle w:val="PreformattedText"/>
               <w:rPr/>
             </w:pPr>
             <w:r>
@@ -1625,6 +1712,11 @@
     <w:basedOn w:val="Normal"/>
     <w:qFormat/>
     <w:pPr>
+      <w:pBdr>
+        <w:top w:val="single" w:sz="2" w:space="1" w:color="000000"/>
+        <w:bottom w:val="single" w:sz="2" w:space="1" w:color="000000"/>
+      </w:pBdr>
+      <w:shd w:val="clear" w:fill="EEEEEE"/>
       <w:spacing w:before="0" w:after="0"/>
     </w:pPr>
     <w:rPr>

</xml_diff>

<commit_message>
switched to sqlalchemy (report migrated)
</commit_message>
<xml_diff>
--- a/examples/vulns-by-plugin.docx
+++ b/examples/vulns-by-plugin.docx
@@ -1,6 +1,6 @@
 
 <file path=word/document.xml><?xml version="1.0" encoding="utf-8"?>
-<w:document xmlns:o="urn:schemas-microsoft-com:office:office" xmlns:r="http://schemas.openxmlformats.org/officeDocument/2006/relationships" xmlns:v="urn:schemas-microsoft-com:vml" xmlns:w="http://schemas.openxmlformats.org/wordprocessingml/2006/main" xmlns:w10="urn:schemas-microsoft-com:office:word" xmlns:wp="http://schemas.openxmlformats.org/drawingml/2006/wordprocessingDrawing" xmlns:wps="http://schemas.microsoft.com/office/word/2010/wordprocessingShape" xmlns:wpg="http://schemas.microsoft.com/office/word/2010/wordprocessingGroup" xmlns:mc="http://schemas.openxmlformats.org/markup-compatibility/2006" xmlns:wp14="http://schemas.microsoft.com/office/word/2010/wordprocessingDrawing" xmlns:w14="http://schemas.microsoft.com/office/word/2010/wordml" mc:Ignorable="w14 wp14">
+<w:document xmlns:o="urn:schemas-microsoft-com:office:office" xmlns:r="http://schemas.openxmlformats.org/officeDocument/2006/relationships" xmlns:v="urn:schemas-microsoft-com:vml" xmlns:w="http://schemas.openxmlformats.org/wordprocessingml/2006/main" xmlns:w10="urn:schemas-microsoft-com:office:word" xmlns:wp="http://schemas.openxmlformats.org/drawingml/2006/wordprocessingDrawing" xmlns:wps="http://schemas.microsoft.com/office/word/2010/wordprocessingShape" xmlns:wpg="http://schemas.microsoft.com/office/word/2010/wordprocessingGroup" xmlns:mc="http://schemas.openxmlformats.org/markup-compatibility/2006" xmlns:wp14="http://schemas.microsoft.com/office/word/2010/wordprocessingDrawing" xmlns:w14="http://schemas.microsoft.com/office/word/2010/wordml" xmlns:w15="http://schemas.microsoft.com/office/word/2012/wordml" mc:Ignorable="w14 wp14 w15">
   <w:body>
     <w:p>
       <w:pPr>
@@ -119,6 +119,7 @@
         <w:tblW w:w="9972" w:type="dxa"/>
         <w:jc w:val="left"/>
         <w:tblInd w:w="55" w:type="dxa"/>
+        <w:tblLayout w:type="fixed"/>
         <w:tblCellMar>
           <w:top w:w="55" w:type="dxa"/>
           <w:left w:w="55" w:type="dxa"/>
@@ -144,6 +145,7 @@
           <w:p>
             <w:pPr>
               <w:pStyle w:val="TableContents"/>
+              <w:widowControl w:val="false"/>
               <w:bidi w:val="0"/>
               <w:jc w:val="left"/>
               <w:rPr/>
@@ -167,6 +169,7 @@
           <w:p>
             <w:pPr>
               <w:pStyle w:val="Normal"/>
+              <w:widowControl w:val="false"/>
               <w:jc w:val="left"/>
               <w:rPr>
                 <w:rFonts w:ascii="Liberation Serif" w:hAnsi="Liberation Serif" w:eastAsia="Arial Unicode MS" w:cs="Arial Unicode MS"/>
@@ -236,6 +239,7 @@
           <w:p>
             <w:pPr>
               <w:pStyle w:val="Normal"/>
+              <w:widowControl w:val="false"/>
               <w:jc w:val="left"/>
               <w:rPr>
                 <w:b/>
@@ -261,6 +265,7 @@
           <w:p>
             <w:pPr>
               <w:pStyle w:val="Normal"/>
+              <w:widowControl w:val="false"/>
               <w:jc w:val="left"/>
               <w:rPr>
                 <w:rFonts w:ascii="Liberation Serif" w:hAnsi="Liberation Serif" w:eastAsia="Arial Unicode MS" w:cs="Arial Unicode MS"/>
@@ -310,6 +315,7 @@
           <w:p>
             <w:pPr>
               <w:pStyle w:val="Normal"/>
+              <w:widowControl w:val="false"/>
               <w:jc w:val="left"/>
               <w:rPr>
                 <w:b/>
@@ -335,6 +341,7 @@
           <w:p>
             <w:pPr>
               <w:pStyle w:val="Normal"/>
+              <w:widowControl w:val="false"/>
               <w:jc w:val="left"/>
               <w:rPr>
                 <w:rFonts w:ascii="Liberation Serif" w:hAnsi="Liberation Serif" w:eastAsia="Arial Unicode MS" w:cs="Arial Unicode MS"/>
@@ -384,6 +391,7 @@
           <w:p>
             <w:pPr>
               <w:pStyle w:val="Normal"/>
+              <w:widowControl w:val="false"/>
               <w:jc w:val="left"/>
               <w:rPr>
                 <w:b/>
@@ -409,6 +417,7 @@
           <w:p>
             <w:pPr>
               <w:pStyle w:val="Normal"/>
+              <w:widowControl w:val="false"/>
               <w:jc w:val="left"/>
               <w:rPr>
                 <w:rFonts w:ascii="Liberation Serif" w:hAnsi="Liberation Serif" w:eastAsia="Arial Unicode MS" w:cs="Arial Unicode MS"/>
@@ -458,6 +467,7 @@
           <w:p>
             <w:pPr>
               <w:pStyle w:val="Normal"/>
+              <w:widowControl w:val="false"/>
               <w:jc w:val="left"/>
               <w:rPr>
                 <w:b/>
@@ -483,6 +493,7 @@
           <w:p>
             <w:pPr>
               <w:pStyle w:val="Normal"/>
+              <w:widowControl w:val="false"/>
               <w:jc w:val="left"/>
               <w:rPr>
                 <w:rFonts w:ascii="Liberation Serif" w:hAnsi="Liberation Serif" w:eastAsia="Arial Unicode MS" w:cs="Arial Unicode MS"/>
@@ -532,6 +543,7 @@
           <w:p>
             <w:pPr>
               <w:pStyle w:val="Normal"/>
+              <w:widowControl w:val="false"/>
               <w:jc w:val="left"/>
               <w:rPr>
                 <w:rFonts w:ascii="Liberation Serif" w:hAnsi="Liberation Serif" w:eastAsia="Arial Unicode MS" w:cs="Arial Unicode MS"/>
@@ -570,6 +582,7 @@
           <w:p>
             <w:pPr>
               <w:pStyle w:val="Normal"/>
+              <w:widowControl w:val="false"/>
               <w:bidi w:val="0"/>
               <w:jc w:val="left"/>
               <w:rPr>
@@ -608,6 +621,7 @@
           <w:p>
             <w:pPr>
               <w:pStyle w:val="TableContents"/>
+              <w:widowControl w:val="false"/>
               <w:bidi w:val="0"/>
               <w:jc w:val="left"/>
               <w:rPr/>
@@ -630,6 +644,7 @@
           <w:p>
             <w:pPr>
               <w:pStyle w:val="Normal"/>
+              <w:widowControl w:val="false"/>
               <w:bidi w:val="0"/>
               <w:jc w:val="left"/>
               <w:rPr/>
@@ -640,7 +655,23 @@
                 <w:iCs w:val="false"/>
                 <w:szCs w:val="24"/>
               </w:rPr>
-              <w:t>{{ p.plugin_family }}</w:t>
+              <w:t>{{ p.plugin</w:t>
+            </w:r>
+            <w:r>
+              <w:rPr>
+                <w:bCs w:val="false"/>
+                <w:iCs w:val="false"/>
+                <w:szCs w:val="24"/>
+              </w:rPr>
+              <w:t>F</w:t>
+            </w:r>
+            <w:r>
+              <w:rPr>
+                <w:bCs w:val="false"/>
+                <w:iCs w:val="false"/>
+                <w:szCs w:val="24"/>
+              </w:rPr>
+              <w:t>amily }}</w:t>
             </w:r>
           </w:p>
         </w:tc>
@@ -658,6 +689,7 @@
           <w:p>
             <w:pPr>
               <w:pStyle w:val="TableContents"/>
+              <w:widowControl w:val="false"/>
               <w:bidi w:val="0"/>
               <w:jc w:val="left"/>
               <w:rPr/>
@@ -680,6 +712,7 @@
           <w:p>
             <w:pPr>
               <w:pStyle w:val="Normal"/>
+              <w:widowControl w:val="false"/>
               <w:bidi w:val="0"/>
               <w:jc w:val="left"/>
               <w:rPr/>
@@ -708,6 +741,7 @@
           <w:p>
             <w:pPr>
               <w:pStyle w:val="TableContents"/>
+              <w:widowControl w:val="false"/>
               <w:bidi w:val="0"/>
               <w:jc w:val="left"/>
               <w:rPr/>
@@ -730,6 +764,7 @@
           <w:p>
             <w:pPr>
               <w:pStyle w:val="Normal"/>
+              <w:widowControl w:val="false"/>
               <w:bidi w:val="0"/>
               <w:jc w:val="left"/>
               <w:rPr/>
@@ -758,6 +793,7 @@
           <w:p>
             <w:pPr>
               <w:pStyle w:val="TableContents"/>
+              <w:widowControl w:val="false"/>
               <w:bidi w:val="0"/>
               <w:jc w:val="left"/>
               <w:rPr/>
@@ -780,6 +816,7 @@
           <w:p>
             <w:pPr>
               <w:pStyle w:val="Normal"/>
+              <w:widowControl w:val="false"/>
               <w:bidi w:val="0"/>
               <w:jc w:val="left"/>
               <w:rPr/>
@@ -808,6 +845,7 @@
           <w:p>
             <w:pPr>
               <w:pStyle w:val="TableContents"/>
+              <w:widowControl w:val="false"/>
               <w:bidi w:val="0"/>
               <w:jc w:val="left"/>
               <w:rPr/>
@@ -830,6 +868,7 @@
           <w:p>
             <w:pPr>
               <w:pStyle w:val="Normal"/>
+              <w:widowControl w:val="false"/>
               <w:bidi w:val="0"/>
               <w:jc w:val="left"/>
               <w:rPr/>
@@ -902,6 +941,7 @@
         <w:tblW w:w="9972" w:type="dxa"/>
         <w:jc w:val="left"/>
         <w:tblInd w:w="55" w:type="dxa"/>
+        <w:tblLayout w:type="fixed"/>
         <w:tblCellMar>
           <w:top w:w="55" w:type="dxa"/>
           <w:left w:w="55" w:type="dxa"/>
@@ -929,6 +969,7 @@
           <w:p>
             <w:pPr>
               <w:pStyle w:val="Normal"/>
+              <w:widowControl w:val="false"/>
               <w:spacing w:lineRule="auto" w:line="240" w:before="0" w:after="0"/>
               <w:jc w:val="left"/>
               <w:rPr/>
@@ -999,6 +1040,7 @@
           <w:p>
             <w:pPr>
               <w:pStyle w:val="TextBody"/>
+              <w:widowControl w:val="false"/>
               <w:spacing w:before="0" w:after="140"/>
               <w:rPr>
                 <w:rFonts w:ascii="Liberation Serif" w:hAnsi="Liberation Serif" w:eastAsia="Noto Serif CJK SC" w:cs="Droid Sans Devanagari"/>
@@ -1039,6 +1081,7 @@
           <w:p>
             <w:pPr>
               <w:pStyle w:val="TableContents"/>
+              <w:widowControl w:val="false"/>
               <w:rPr>
                 <w:b/>
                 <w:b/>
@@ -1110,19 +1153,12 @@
           <w:p>
             <w:pPr>
               <w:pStyle w:val="PreformattedText"/>
-              <w:rPr/>
-            </w:pPr>
-            <w:r>
-              <w:rPr/>
-              <w:t>{{</w:t>
-            </w:r>
-            <w:r>
-              <w:rPr/>
-              <w:t>r</w:t>
-            </w:r>
-            <w:r>
-              <w:rPr/>
-              <w:t xml:space="preserve"> a.plugin_output }}</w:t>
+              <w:widowControl w:val="false"/>
+              <w:rPr/>
+            </w:pPr>
+            <w:r>
+              <w:rPr/>
+              <w:t>{{r a.plugin_output }}</w:t>
             </w:r>
           </w:p>
         </w:tc>
@@ -1142,6 +1178,7 @@
           <w:p>
             <w:pPr>
               <w:pStyle w:val="Normal"/>
+              <w:widowControl w:val="false"/>
               <w:spacing w:lineRule="auto" w:line="240" w:before="0" w:after="0"/>
               <w:jc w:val="left"/>
               <w:rPr/>
@@ -1201,7 +1238,7 @@
     <w:sectPr>
       <w:type w:val="nextPage"/>
       <w:pgSz w:w="12240" w:h="15840"/>
-      <w:pgMar w:left="1134" w:right="1134" w:header="0" w:top="1134" w:footer="0" w:bottom="1134" w:gutter="0"/>
+      <w:pgMar w:left="1134" w:right="1134" w:gutter="0" w:header="0" w:top="1134" w:footer="0" w:bottom="1134"/>
       <w:pgNumType w:fmt="decimal"/>
       <w:formProt w:val="false"/>
       <w:textDirection w:val="lrTb"/>
@@ -1212,35 +1249,35 @@
 </file>
 
 <file path=word/numbering.xml><?xml version="1.0" encoding="utf-8"?>
-<w:numbering xmlns:w="http://schemas.openxmlformats.org/wordprocessingml/2006/main" xmlns:o="urn:schemas-microsoft-com:office:office" xmlns:r="http://schemas.openxmlformats.org/officeDocument/2006/relationships" xmlns:v="urn:schemas-microsoft-com:vml">
+<w:numbering xmlns:w="http://schemas.openxmlformats.org/wordprocessingml/2006/main" xmlns:o="urn:schemas-microsoft-com:office:office" xmlns:r="http://schemas.openxmlformats.org/officeDocument/2006/relationships" xmlns:v="urn:schemas-microsoft-com:vml" xmlns:mc="http://schemas.openxmlformats.org/markup-compatibility/2006" xmlns:w14="http://schemas.microsoft.com/office/word/2010/wordml" mc:Ignorable="w14">
   <w:abstractNum w:abstractNumId="1">
     <w:lvl w:ilvl="0">
       <w:start w:val="1"/>
-      <w:pStyle w:val="Heading1"/>
-      <w:numFmt w:val="none"/>
-      <w:suff w:val="nothing"/>
-      <w:lvlText w:val=""/>
-      <w:lvlJc w:val="left"/>
-      <w:pPr>
-        <w:tabs>
-          <w:tab w:val="num" w:pos="0"/>
-        </w:tabs>
-        <w:ind w:left="0" w:hanging="0"/>
-      </w:pPr>
+      <w:numFmt w:val="none"/>
+      <w:suff w:val="nothing"/>
+      <w:lvlText w:val=""/>
+      <w:lvlJc w:val="left"/>
+      <w:pPr>
+        <w:tabs>
+          <w:tab w:val="num" w:pos="0"/>
+        </w:tabs>
+        <w:ind w:left="0" w:hanging="0"/>
+      </w:pPr>
+      <w:rPr/>
     </w:lvl>
     <w:lvl w:ilvl="1">
       <w:start w:val="1"/>
-      <w:pStyle w:val="Heading2"/>
-      <w:numFmt w:val="none"/>
-      <w:suff w:val="nothing"/>
-      <w:lvlText w:val=""/>
-      <w:lvlJc w:val="left"/>
-      <w:pPr>
-        <w:tabs>
-          <w:tab w:val="num" w:pos="0"/>
-        </w:tabs>
-        <w:ind w:left="0" w:hanging="0"/>
-      </w:pPr>
+      <w:numFmt w:val="none"/>
+      <w:suff w:val="nothing"/>
+      <w:lvlText w:val=""/>
+      <w:lvlJc w:val="left"/>
+      <w:pPr>
+        <w:tabs>
+          <w:tab w:val="num" w:pos="0"/>
+        </w:tabs>
+        <w:ind w:left="0" w:hanging="0"/>
+      </w:pPr>
+      <w:rPr/>
     </w:lvl>
     <w:lvl w:ilvl="2">
       <w:start w:val="1"/>
@@ -1254,6 +1291,7 @@
         </w:tabs>
         <w:ind w:left="0" w:hanging="0"/>
       </w:pPr>
+      <w:rPr/>
     </w:lvl>
     <w:lvl w:ilvl="3">
       <w:start w:val="1"/>
@@ -1267,6 +1305,7 @@
         </w:tabs>
         <w:ind w:left="0" w:hanging="0"/>
       </w:pPr>
+      <w:rPr/>
     </w:lvl>
     <w:lvl w:ilvl="4">
       <w:start w:val="1"/>
@@ -1280,6 +1319,7 @@
         </w:tabs>
         <w:ind w:left="0" w:hanging="0"/>
       </w:pPr>
+      <w:rPr/>
     </w:lvl>
     <w:lvl w:ilvl="5">
       <w:start w:val="1"/>
@@ -1293,6 +1333,7 @@
         </w:tabs>
         <w:ind w:left="0" w:hanging="0"/>
       </w:pPr>
+      <w:rPr/>
     </w:lvl>
     <w:lvl w:ilvl="6">
       <w:start w:val="1"/>
@@ -1306,6 +1347,7 @@
         </w:tabs>
         <w:ind w:left="0" w:hanging="0"/>
       </w:pPr>
+      <w:rPr/>
     </w:lvl>
     <w:lvl w:ilvl="7">
       <w:start w:val="1"/>
@@ -1319,6 +1361,7 @@
         </w:tabs>
         <w:ind w:left="0" w:hanging="0"/>
       </w:pPr>
+      <w:rPr/>
     </w:lvl>
     <w:lvl w:ilvl="8">
       <w:start w:val="1"/>
@@ -1332,6 +1375,7 @@
         </w:tabs>
         <w:ind w:left="0" w:hanging="0"/>
       </w:pPr>
+      <w:rPr/>
     </w:lvl>
   </w:abstractNum>
   <w:abstractNum w:abstractNumId="2">
@@ -1347,6 +1391,7 @@
         </w:tabs>
         <w:ind w:left="0" w:hanging="0"/>
       </w:pPr>
+      <w:rPr/>
     </w:lvl>
     <w:lvl w:ilvl="1">
       <w:start w:val="1"/>
@@ -1360,6 +1405,7 @@
         </w:tabs>
         <w:ind w:left="0" w:hanging="0"/>
       </w:pPr>
+      <w:rPr/>
     </w:lvl>
     <w:lvl w:ilvl="2">
       <w:start w:val="1"/>
@@ -1373,6 +1419,7 @@
         </w:tabs>
         <w:ind w:left="0" w:hanging="0"/>
       </w:pPr>
+      <w:rPr/>
     </w:lvl>
     <w:lvl w:ilvl="3">
       <w:start w:val="1"/>
@@ -1386,6 +1433,7 @@
         </w:tabs>
         <w:ind w:left="0" w:hanging="0"/>
       </w:pPr>
+      <w:rPr/>
     </w:lvl>
     <w:lvl w:ilvl="4">
       <w:start w:val="1"/>
@@ -1399,6 +1447,7 @@
         </w:tabs>
         <w:ind w:left="0" w:hanging="0"/>
       </w:pPr>
+      <w:rPr/>
     </w:lvl>
     <w:lvl w:ilvl="5">
       <w:start w:val="1"/>
@@ -1412,6 +1461,7 @@
         </w:tabs>
         <w:ind w:left="0" w:hanging="0"/>
       </w:pPr>
+      <w:rPr/>
     </w:lvl>
     <w:lvl w:ilvl="6">
       <w:start w:val="1"/>
@@ -1425,6 +1475,7 @@
         </w:tabs>
         <w:ind w:left="0" w:hanging="0"/>
       </w:pPr>
+      <w:rPr/>
     </w:lvl>
     <w:lvl w:ilvl="7">
       <w:start w:val="1"/>
@@ -1438,6 +1489,7 @@
         </w:tabs>
         <w:ind w:left="0" w:hanging="0"/>
       </w:pPr>
+      <w:rPr/>
     </w:lvl>
     <w:lvl w:ilvl="8">
       <w:start w:val="1"/>
@@ -1451,9 +1503,138 @@
         </w:tabs>
         <w:ind w:left="0" w:hanging="0"/>
       </w:pPr>
+      <w:rPr/>
     </w:lvl>
   </w:abstractNum>
   <w:abstractNum w:abstractNumId="3">
+    <w:lvl w:ilvl="0">
+      <w:start w:val="1"/>
+      <w:numFmt w:val="none"/>
+      <w:suff w:val="nothing"/>
+      <w:lvlText w:val=""/>
+      <w:lvlJc w:val="left"/>
+      <w:pPr>
+        <w:tabs>
+          <w:tab w:val="num" w:pos="0"/>
+        </w:tabs>
+        <w:ind w:left="0" w:hanging="0"/>
+      </w:pPr>
+      <w:rPr/>
+    </w:lvl>
+    <w:lvl w:ilvl="1">
+      <w:start w:val="1"/>
+      <w:numFmt w:val="none"/>
+      <w:suff w:val="nothing"/>
+      <w:lvlText w:val=""/>
+      <w:lvlJc w:val="left"/>
+      <w:pPr>
+        <w:tabs>
+          <w:tab w:val="num" w:pos="0"/>
+        </w:tabs>
+        <w:ind w:left="0" w:hanging="0"/>
+      </w:pPr>
+      <w:rPr/>
+    </w:lvl>
+    <w:lvl w:ilvl="2">
+      <w:start w:val="1"/>
+      <w:numFmt w:val="none"/>
+      <w:suff w:val="nothing"/>
+      <w:lvlText w:val=""/>
+      <w:lvlJc w:val="left"/>
+      <w:pPr>
+        <w:tabs>
+          <w:tab w:val="num" w:pos="0"/>
+        </w:tabs>
+        <w:ind w:left="0" w:hanging="0"/>
+      </w:pPr>
+      <w:rPr/>
+    </w:lvl>
+    <w:lvl w:ilvl="3">
+      <w:start w:val="1"/>
+      <w:numFmt w:val="none"/>
+      <w:suff w:val="nothing"/>
+      <w:lvlText w:val=""/>
+      <w:lvlJc w:val="left"/>
+      <w:pPr>
+        <w:tabs>
+          <w:tab w:val="num" w:pos="0"/>
+        </w:tabs>
+        <w:ind w:left="0" w:hanging="0"/>
+      </w:pPr>
+      <w:rPr/>
+    </w:lvl>
+    <w:lvl w:ilvl="4">
+      <w:start w:val="1"/>
+      <w:numFmt w:val="none"/>
+      <w:suff w:val="nothing"/>
+      <w:lvlText w:val=""/>
+      <w:lvlJc w:val="left"/>
+      <w:pPr>
+        <w:tabs>
+          <w:tab w:val="num" w:pos="0"/>
+        </w:tabs>
+        <w:ind w:left="0" w:hanging="0"/>
+      </w:pPr>
+      <w:rPr/>
+    </w:lvl>
+    <w:lvl w:ilvl="5">
+      <w:start w:val="1"/>
+      <w:numFmt w:val="none"/>
+      <w:suff w:val="nothing"/>
+      <w:lvlText w:val=""/>
+      <w:lvlJc w:val="left"/>
+      <w:pPr>
+        <w:tabs>
+          <w:tab w:val="num" w:pos="0"/>
+        </w:tabs>
+        <w:ind w:left="0" w:hanging="0"/>
+      </w:pPr>
+      <w:rPr/>
+    </w:lvl>
+    <w:lvl w:ilvl="6">
+      <w:start w:val="1"/>
+      <w:numFmt w:val="none"/>
+      <w:suff w:val="nothing"/>
+      <w:lvlText w:val=""/>
+      <w:lvlJc w:val="left"/>
+      <w:pPr>
+        <w:tabs>
+          <w:tab w:val="num" w:pos="0"/>
+        </w:tabs>
+        <w:ind w:left="0" w:hanging="0"/>
+      </w:pPr>
+      <w:rPr/>
+    </w:lvl>
+    <w:lvl w:ilvl="7">
+      <w:start w:val="1"/>
+      <w:numFmt w:val="none"/>
+      <w:suff w:val="nothing"/>
+      <w:lvlText w:val=""/>
+      <w:lvlJc w:val="left"/>
+      <w:pPr>
+        <w:tabs>
+          <w:tab w:val="num" w:pos="0"/>
+        </w:tabs>
+        <w:ind w:left="0" w:hanging="0"/>
+      </w:pPr>
+      <w:rPr/>
+    </w:lvl>
+    <w:lvl w:ilvl="8">
+      <w:start w:val="1"/>
+      <w:numFmt w:val="none"/>
+      <w:suff w:val="nothing"/>
+      <w:lvlText w:val=""/>
+      <w:lvlJc w:val="left"/>
+      <w:pPr>
+        <w:tabs>
+          <w:tab w:val="num" w:pos="0"/>
+        </w:tabs>
+        <w:ind w:left="0" w:hanging="0"/>
+      </w:pPr>
+      <w:rPr/>
+    </w:lvl>
+  </w:abstractNum>
+  <w:abstractNum w:abstractNumId="4">
     <w:lvl w:ilvl="0">
       <w:start w:val="1"/>
       <w:numFmt w:val="none"/>
@@ -1580,6 +1761,9 @@
   </w:num>
   <w:num w:numId="3">
     <w:abstractNumId w:val="3"/>
+  </w:num>
+  <w:num w:numId="4">
+    <w:abstractNumId w:val="4"/>
   </w:num>
 </w:numbering>
 </file>
@@ -1591,7 +1775,6 @@
       <w:rPr>
         <w:rFonts w:ascii="Liberation Serif" w:hAnsi="Liberation Serif" w:eastAsia="Noto Serif CJK SC" w:cs="Droid Sans Devanagari"/>
         <w:kern w:val="2"/>
-        <w:sz w:val="20"/>
         <w:szCs w:val="24"/>
         <w:lang w:val="de-DE" w:eastAsia="zh-CN" w:bidi="hi-IN"/>
       </w:rPr>

</xml_diff>